<commit_message>
auto template example docs
</commit_message>
<xml_diff>
--- a/api-controller/scripts/example-docs/example.docx
+++ b/api-controller/scripts/example-docs/example.docx
@@ -112,7 +112,21 @@
         <w:rPr>
           <w:color w:val="000000"/>
         </w:rPr>
-        <w:t>Interest of Third Parties - Your policy/ies may not provide cover for any party other than the named insured or anyone specifically referred to in the policy. If you intend to insure the interests of any other parties, such as lenders, principals, landlords, etc. you must note this below.</w:t>
+        <w:t>Interest of Third Parties - Your policy/</w:t>
+      </w:r>
+      <w:proofErr w:type="spellStart"/>
+      <w:r>
+        <w:rPr>
+          <w:color w:val="000000"/>
+        </w:rPr>
+        <w:t>ies</w:t>
+      </w:r>
+      <w:proofErr w:type="spellEnd"/>
+      <w:r>
+        <w:rPr>
+          <w:color w:val="000000"/>
+        </w:rPr>
+        <w:t xml:space="preserve"> may not provide cover for any party other than the named insured or anyone specifically referred to in the policy. If you intend to insure the interests of any other parties, such as lenders, principals, landlords, etc. you must note this below.</w:t>
       </w:r>
     </w:p>
     <w:p>
@@ -153,7 +167,20 @@
     </w:p>
     <w:p>
       <w:r>
-        <w:t>{{insured_name}}</w:t>
+        <w:t>{{</w:t>
+      </w:r>
+      <w:proofErr w:type="spellStart"/>
+      <w:r>
+        <w:t>jmf_</w:t>
+      </w:r>
+      <w:bookmarkStart w:id="0" w:name="_GoBack"/>
+      <w:bookmarkEnd w:id="0"/>
+      <w:r>
+        <w:t>insured_name</w:t>
+      </w:r>
+      <w:proofErr w:type="spellEnd"/>
+      <w:r>
+        <w:t>}}</w:t>
       </w:r>
     </w:p>
     <w:p/>
@@ -182,7 +209,15 @@
     </w:p>
     <w:p>
       <w:r>
-        <w:t>{{insured_business_activities}}</w:t>
+        <w:t>{{</w:t>
+      </w:r>
+      <w:proofErr w:type="spellStart"/>
+      <w:r>
+        <w:t>insured_business_activities</w:t>
+      </w:r>
+      <w:proofErr w:type="spellEnd"/>
+      <w:r>
+        <w:t>}}</w:t>
       </w:r>
     </w:p>
     <w:p/>
@@ -289,7 +324,15 @@
           </w:tcPr>
           <w:p>
             <w:r>
-              <w:t>{{insured_abn}}</w:t>
+              <w:t>{{</w:t>
+            </w:r>
+            <w:proofErr w:type="spellStart"/>
+            <w:r>
+              <w:t>insured_abn</w:t>
+            </w:r>
+            <w:proofErr w:type="spellEnd"/>
+            <w:r>
+              <w:t>}}</w:t>
             </w:r>
           </w:p>
         </w:tc>
@@ -306,7 +349,15 @@
           </w:tcPr>
           <w:p>
             <w:r>
-              <w:t>{{insured_itc}}</w:t>
+              <w:t>{{</w:t>
+            </w:r>
+            <w:proofErr w:type="spellStart"/>
+            <w:r>
+              <w:t>insured_itc</w:t>
+            </w:r>
+            <w:proofErr w:type="spellEnd"/>
+            <w:r>
+              <w:t>}}</w:t>
             </w:r>
           </w:p>
         </w:tc>
@@ -383,7 +434,15 @@
           </w:tcPr>
           <w:p>
             <w:r>
-              <w:t>{{insured_contact}}</w:t>
+              <w:t>{{</w:t>
+            </w:r>
+            <w:proofErr w:type="spellStart"/>
+            <w:r>
+              <w:t>insured_contact</w:t>
+            </w:r>
+            <w:proofErr w:type="spellEnd"/>
+            <w:r>
+              <w:t>}}</w:t>
             </w:r>
           </w:p>
         </w:tc>
@@ -400,7 +459,15 @@
           </w:tcPr>
           <w:p>
             <w:r>
-              <w:t>{{insured_mobile}}</w:t>
+              <w:t>{{</w:t>
+            </w:r>
+            <w:proofErr w:type="spellStart"/>
+            <w:r>
+              <w:t>insured_mobile</w:t>
+            </w:r>
+            <w:proofErr w:type="spellEnd"/>
+            <w:r>
+              <w:t>}}</w:t>
             </w:r>
           </w:p>
         </w:tc>
@@ -477,7 +544,15 @@
           </w:tcPr>
           <w:p>
             <w:r>
-              <w:t>{{insured_telephone}}</w:t>
+              <w:t>{{</w:t>
+            </w:r>
+            <w:proofErr w:type="spellStart"/>
+            <w:r>
+              <w:t>insured_telephone</w:t>
+            </w:r>
+            <w:proofErr w:type="spellEnd"/>
+            <w:r>
+              <w:t>}}</w:t>
             </w:r>
           </w:p>
         </w:tc>
@@ -493,7 +568,15 @@
           </w:tcPr>
           <w:p>
             <w:r>
-              <w:t>{{insured_facsimile}}</w:t>
+              <w:t>{{</w:t>
+            </w:r>
+            <w:proofErr w:type="spellStart"/>
+            <w:r>
+              <w:t>insured_facsimile</w:t>
+            </w:r>
+            <w:proofErr w:type="spellEnd"/>
+            <w:r>
+              <w:t>}}</w:t>
             </w:r>
           </w:p>
         </w:tc>
@@ -574,7 +657,15 @@
           </w:tcPr>
           <w:p>
             <w:r>
-              <w:t>{{insured_email}}</w:t>
+              <w:t>{{</w:t>
+            </w:r>
+            <w:proofErr w:type="spellStart"/>
+            <w:r>
+              <w:t>insured_email</w:t>
+            </w:r>
+            <w:proofErr w:type="spellEnd"/>
+            <w:r>
+              <w:t>}}</w:t>
             </w:r>
           </w:p>
         </w:tc>
@@ -590,7 +681,15 @@
           </w:tcPr>
           <w:p>
             <w:r>
-              <w:t>{{insured_website}}</w:t>
+              <w:t>{{</w:t>
+            </w:r>
+            <w:proofErr w:type="spellStart"/>
+            <w:r>
+              <w:t>insured_website</w:t>
+            </w:r>
+            <w:proofErr w:type="spellEnd"/>
+            <w:r>
+              <w:t>}}</w:t>
             </w:r>
           </w:p>
         </w:tc>
@@ -606,13 +705,16 @@
         </w:sectPr>
       </w:pPr>
       <w:r>
-        <w:t>{{insured_products</w:t>
-      </w:r>
+        <w:t>{{</w:t>
+      </w:r>
+      <w:proofErr w:type="spellStart"/>
+      <w:r>
+        <w:t>insured_products</w:t>
+      </w:r>
+      <w:proofErr w:type="spellEnd"/>
       <w:r>
         <w:t>}}</w:t>
       </w:r>
-      <w:bookmarkStart w:id="0" w:name="_GoBack"/>
-      <w:bookmarkEnd w:id="0"/>
     </w:p>
     <w:p/>
     <w:sectPr>
@@ -748,6 +850,7 @@
     <w:lsdException w:name="HTML Sample" w:semiHidden="1" w:unhideWhenUsed="1"/>
     <w:lsdException w:name="HTML Typewriter" w:semiHidden="1" w:unhideWhenUsed="1"/>
     <w:lsdException w:name="HTML Variable" w:semiHidden="1" w:unhideWhenUsed="1"/>
+    <w:lsdException w:name="Normal Table" w:semiHidden="1" w:unhideWhenUsed="1"/>
     <w:lsdException w:name="annotation subject" w:semiHidden="1" w:unhideWhenUsed="1"/>
     <w:lsdException w:name="No List" w:semiHidden="1" w:unhideWhenUsed="1"/>
     <w:lsdException w:name="Outline List 1" w:semiHidden="1" w:unhideWhenUsed="1"/>
@@ -794,8 +897,10 @@
     <w:lsdException w:name="Table Subtle 2" w:semiHidden="1" w:unhideWhenUsed="1"/>
     <w:lsdException w:name="Table Web 1" w:semiHidden="1" w:unhideWhenUsed="1"/>
     <w:lsdException w:name="Table Web 2" w:semiHidden="1" w:unhideWhenUsed="1"/>
+    <w:lsdException w:name="Table Web 3" w:semiHidden="1" w:unhideWhenUsed="1"/>
     <w:lsdException w:name="Balloon Text" w:semiHidden="1" w:unhideWhenUsed="1"/>
     <w:lsdException w:name="Table Grid" w:uiPriority="39"/>
+    <w:lsdException w:name="Table Theme" w:semiHidden="1" w:unhideWhenUsed="1"/>
     <w:lsdException w:name="Placeholder Text" w:semiHidden="1"/>
     <w:lsdException w:name="No Spacing" w:uiPriority="1" w:qFormat="1"/>
     <w:lsdException w:name="Light Shading" w:uiPriority="60"/>

</xml_diff>